<commit_message>
Ayo help with separating Script
</commit_message>
<xml_diff>
--- a/staticfiles/USER MANUAL/USERMANUAL Badminton Game Analysis System.docx
+++ b/staticfiles/USER MANUAL/USERMANUAL Badminton Game Analysis System.docx
@@ -39,6 +39,110 @@
         </w:rPr>
         <w:t>MANUAL Badminton Game Analysis System (GAS)</w:t>
       </w:r>
+    </w:p>
+    <w:p>
+      <w:pPr>
+        <w:spacing w:after="0"/>
+      </w:pPr>
+      <w:r>
+        <w:t>W</w:t>
+      </w:r>
+      <w:r>
+        <w:t>eb-based badminton game analysis tool. It allows users to:</w:t>
+      </w:r>
+    </w:p>
+    <w:p>
+      <w:pPr>
+        <w:numPr>
+          <w:ilvl w:val="0"/>
+          <w:numId w:val="3"/>
+        </w:numPr>
+        <w:spacing w:after="0"/>
+      </w:pPr>
+      <w:r>
+        <w:rPr>
+          <w:b/>
+          <w:bCs/>
+        </w:rPr>
+        <w:t>Record and visualize badminton match data:</w:t>
+      </w:r>
+      <w:r>
+        <w:t xml:space="preserve"> Track player and shuttlecock positions during points.</w:t>
+      </w:r>
+    </w:p>
+    <w:p>
+      <w:pPr>
+        <w:numPr>
+          <w:ilvl w:val="0"/>
+          <w:numId w:val="3"/>
+        </w:numPr>
+        <w:spacing w:after="0"/>
+      </w:pPr>
+      <w:r>
+        <w:rPr>
+          <w:b/>
+          <w:bCs/>
+        </w:rPr>
+        <w:t>Analyse</w:t>
+      </w:r>
+      <w:r>
+        <w:rPr>
+          <w:b/>
+          <w:bCs/>
+        </w:rPr>
+        <w:t xml:space="preserve"> movement patterns:</w:t>
+      </w:r>
+      <w:r>
+        <w:t xml:space="preserve"> Identify trends and potential areas for improvement.</w:t>
+      </w:r>
+    </w:p>
+    <w:p>
+      <w:pPr>
+        <w:numPr>
+          <w:ilvl w:val="0"/>
+          <w:numId w:val="3"/>
+        </w:numPr>
+        <w:spacing w:after="0"/>
+      </w:pPr>
+      <w:r>
+        <w:rPr>
+          <w:b/>
+          <w:bCs/>
+        </w:rPr>
+        <w:t>Playback recorded points:</w:t>
+      </w:r>
+      <w:r>
+        <w:t xml:space="preserve"> Review match footage in a simplified, graphical format.</w:t>
+      </w:r>
+    </w:p>
+    <w:p>
+      <w:pPr>
+        <w:spacing w:after="0"/>
+      </w:pPr>
+    </w:p>
+    <w:p>
+      <w:pPr>
+        <w:spacing w:after="0"/>
+      </w:pPr>
+    </w:p>
+    <w:p>
+      <w:pPr>
+        <w:spacing w:after="0"/>
+      </w:pPr>
+      <w:r>
+        <w:t>This Game Analysis System helps you record and replay badminton games</w:t>
+      </w:r>
+      <w:r>
+        <w:t xml:space="preserve"> for analysis</w:t>
+      </w:r>
+      <w:r>
+        <w:t xml:space="preserve"> or warm-up routines for coaching purposes.</w:t>
+      </w:r>
+    </w:p>
+    <w:p>
+      <w:pPr>
+        <w:spacing w:after="0"/>
+      </w:pPr>
     </w:p>
     <w:p>
       <w:pPr>
@@ -60,11 +164,6 @@
       <w:pPr>
         <w:spacing w:after="0"/>
       </w:pPr>
-    </w:p>
-    <w:p>
-      <w:pPr>
-        <w:spacing w:after="0"/>
-      </w:pPr>
       <w:r>
         <w:t>Login detail for testing site:</w:t>
       </w:r>
@@ -82,16 +181,22 @@
           <w:b/>
           <w:bCs/>
         </w:rPr>
-        <w:t xml:space="preserve">Username: Test </w:t>
-      </w:r>
-    </w:p>
-    <w:p>
-      <w:pPr>
-        <w:spacing w:after="0"/>
+        <w:t>Username:</w:t>
+      </w:r>
+      <w:r>
+        <w:t xml:space="preserve"> Test</w:t>
+      </w:r>
+      <w:r>
         <w:rPr>
           <w:b/>
           <w:bCs/>
         </w:rPr>
+        <w:t xml:space="preserve"> </w:t>
+      </w:r>
+    </w:p>
+    <w:p>
+      <w:pPr>
+        <w:spacing w:after="0"/>
       </w:pPr>
       <w:r>
         <w:rPr>
@@ -104,12 +209,19 @@
         <w:r>
           <w:rPr>
             <w:rStyle w:val="Hyperlink"/>
-            <w:b/>
-            <w:bCs/>
           </w:rPr>
           <w:t>Test@test.com</w:t>
         </w:r>
       </w:hyperlink>
+    </w:p>
+    <w:p>
+      <w:pPr>
+        <w:spacing w:after="0"/>
+        <w:rPr>
+          <w:b/>
+          <w:bCs/>
+        </w:rPr>
+      </w:pPr>
     </w:p>
     <w:p>
       <w:pPr>
@@ -190,7 +302,7 @@
           </mc:Choice>
           <mc:Fallback>
             <w:pict>
-              <v:rect w14:anchorId="58F2A2B3" id="Rectangle 1" o:spid="_x0000_s1026" style="position:absolute;margin-left:-11.7pt;margin-top:41.25pt;width:60.25pt;height:31.2pt;z-index:251659264;visibility:visible;mso-wrap-style:square;mso-width-percent:0;mso-height-percent:0;mso-wrap-distance-left:9pt;mso-wrap-distance-top:0;mso-wrap-distance-right:9pt;mso-wrap-distance-bottom:0;mso-position-horizontal:absolute;mso-position-horizontal-relative:text;mso-position-vertical:absolute;mso-position-vertical-relative:text;mso-width-percent:0;mso-height-percent:0;mso-width-relative:margin;mso-height-relative:margin;v-text-anchor:middle" o:gfxdata="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" filled="f" strokecolor="red" strokeweight="1pt"/>
+              <v:rect w14:anchorId="03DB4F32" id="Rectangle 1" o:spid="_x0000_s1026" style="position:absolute;margin-left:-11.7pt;margin-top:41.25pt;width:60.25pt;height:31.2pt;z-index:251659264;visibility:visible;mso-wrap-style:square;mso-width-percent:0;mso-height-percent:0;mso-wrap-distance-left:9pt;mso-wrap-distance-top:0;mso-wrap-distance-right:9pt;mso-wrap-distance-bottom:0;mso-position-horizontal:absolute;mso-position-horizontal-relative:text;mso-position-vertical:absolute;mso-position-vertical-relative:text;mso-width-percent:0;mso-height-percent:0;mso-width-relative:margin;mso-height-relative:margin;v-text-anchor:middle" o:gfxdata="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" filled="f" strokecolor="red" strokeweight="1pt"/>
             </w:pict>
           </mc:Fallback>
         </mc:AlternateContent>
@@ -311,7 +423,23 @@
       <w:pPr>
         <w:spacing w:after="0"/>
       </w:pPr>
-      <w:r>
+    </w:p>
+    <w:p>
+      <w:pPr>
+        <w:spacing w:after="0"/>
+      </w:pPr>
+    </w:p>
+    <w:p>
+      <w:pPr>
+        <w:spacing w:after="0"/>
+      </w:pPr>
+    </w:p>
+    <w:p>
+      <w:pPr>
+        <w:spacing w:after="0"/>
+      </w:pPr>
+      <w:r>
+        <w:lastRenderedPageBreak/>
         <w:t>Welcome page opens up</w:t>
       </w:r>
     </w:p>
@@ -467,7 +595,7 @@
           </mc:Choice>
           <mc:Fallback>
             <w:pict>
-              <v:rect w14:anchorId="06786A1D" id="Rectangle 2" o:spid="_x0000_s1026" style="position:absolute;margin-left:67.95pt;margin-top:27.9pt;width:127.85pt;height:36pt;z-index:251660288;visibility:visible;mso-wrap-style:square;mso-width-percent:0;mso-height-percent:0;mso-wrap-distance-left:9pt;mso-wrap-distance-top:0;mso-wrap-distance-right:9pt;mso-wrap-distance-bottom:0;mso-position-horizontal:absolute;mso-position-horizontal-relative:text;mso-position-vertical:absolute;mso-position-vertical-relative:text;mso-width-percent:0;mso-height-percent:0;mso-width-relative:margin;mso-height-relative:margin;v-text-anchor:middle" o:gfxdata="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" filled="f" strokecolor="red" strokeweight="1pt"/>
+              <v:rect w14:anchorId="675EEAF1" id="Rectangle 2" o:spid="_x0000_s1026" style="position:absolute;margin-left:67.95pt;margin-top:27.9pt;width:127.85pt;height:36pt;z-index:251660288;visibility:visible;mso-wrap-style:square;mso-width-percent:0;mso-height-percent:0;mso-wrap-distance-left:9pt;mso-wrap-distance-top:0;mso-wrap-distance-right:9pt;mso-wrap-distance-bottom:0;mso-position-horizontal:absolute;mso-position-horizontal-relative:text;mso-position-vertical:absolute;mso-position-vertical-relative:text;mso-width-percent:0;mso-height-percent:0;mso-width-relative:margin;mso-height-relative:margin;v-text-anchor:middle" o:gfxdata="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" filled="f" strokecolor="red" strokeweight="1pt"/>
             </w:pict>
           </mc:Fallback>
         </mc:AlternateContent>
@@ -602,7 +730,7 @@
           </mc:Choice>
           <mc:Fallback>
             <w:pict>
-              <v:rect w14:anchorId="576EE9E9" id="Rectangle 5" o:spid="_x0000_s1026" style="position:absolute;margin-left:-4.8pt;margin-top:199.4pt;width:53.65pt;height:16.15pt;z-index:251662336;visibility:visible;mso-wrap-style:square;mso-wrap-distance-left:9pt;mso-wrap-distance-top:0;mso-wrap-distance-right:9pt;mso-wrap-distance-bottom:0;mso-position-horizontal:absolute;mso-position-horizontal-relative:text;mso-position-vertical:absolute;mso-position-vertical-relative:text;v-text-anchor:middle" o:gfxdata="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" filled="f" strokecolor="red" strokeweight="1pt"/>
+              <v:rect w14:anchorId="3ED1E44D" id="Rectangle 5" o:spid="_x0000_s1026" style="position:absolute;margin-left:-4.8pt;margin-top:199.4pt;width:53.65pt;height:16.15pt;z-index:251662336;visibility:visible;mso-wrap-style:square;mso-wrap-distance-left:9pt;mso-wrap-distance-top:0;mso-wrap-distance-right:9pt;mso-wrap-distance-bottom:0;mso-position-horizontal:absolute;mso-position-horizontal-relative:text;mso-position-vertical:absolute;mso-position-vertical-relative:text;v-text-anchor:middle" o:gfxdata="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" filled="f" strokecolor="red" strokeweight="1pt"/>
             </w:pict>
           </mc:Fallback>
         </mc:AlternateContent>
@@ -676,7 +804,7 @@
           </mc:Choice>
           <mc:Fallback>
             <w:pict>
-              <v:rect w14:anchorId="0C148B62" id="Rectangle 4" o:spid="_x0000_s1026" style="position:absolute;margin-left:-4.8pt;margin-top:18.65pt;width:87.8pt;height:17.65pt;z-index:251661312;visibility:visible;mso-wrap-style:square;mso-wrap-distance-left:9pt;mso-wrap-distance-top:0;mso-wrap-distance-right:9pt;mso-wrap-distance-bottom:0;mso-position-horizontal:absolute;mso-position-horizontal-relative:text;mso-position-vertical:absolute;mso-position-vertical-relative:text;v-text-anchor:middle" o:gfxdata="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" filled="f" strokecolor="red" strokeweight="1pt"/>
+              <v:rect w14:anchorId="195DE96C" id="Rectangle 4" o:spid="_x0000_s1026" style="position:absolute;margin-left:-4.8pt;margin-top:18.65pt;width:87.8pt;height:17.65pt;z-index:251661312;visibility:visible;mso-wrap-style:square;mso-wrap-distance-left:9pt;mso-wrap-distance-top:0;mso-wrap-distance-right:9pt;mso-wrap-distance-bottom:0;mso-position-horizontal:absolute;mso-position-horizontal-relative:text;mso-position-vertical:absolute;mso-position-vertical-relative:text;v-text-anchor:middle" o:gfxdata="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" filled="f" strokecolor="red" strokeweight="1pt"/>
             </w:pict>
           </mc:Fallback>
         </mc:AlternateContent>
@@ -737,13 +865,47 @@
           <w:szCs w:val="40"/>
         </w:rPr>
       </w:pPr>
-      <w:r>
+    </w:p>
+    <w:p>
+      <w:pPr>
+        <w:spacing w:after="0"/>
         <w:rPr>
           <w:b/>
           <w:bCs/>
           <w:sz w:val="40"/>
           <w:szCs w:val="40"/>
         </w:rPr>
+      </w:pPr>
+    </w:p>
+    <w:p>
+      <w:pPr>
+        <w:spacing w:after="0"/>
+        <w:rPr>
+          <w:b/>
+          <w:bCs/>
+          <w:sz w:val="40"/>
+          <w:szCs w:val="40"/>
+        </w:rPr>
+      </w:pPr>
+    </w:p>
+    <w:p>
+      <w:pPr>
+        <w:spacing w:after="0"/>
+        <w:rPr>
+          <w:b/>
+          <w:bCs/>
+          <w:sz w:val="40"/>
+          <w:szCs w:val="40"/>
+        </w:rPr>
+      </w:pPr>
+      <w:r>
+        <w:rPr>
+          <w:b/>
+          <w:bCs/>
+          <w:sz w:val="40"/>
+          <w:szCs w:val="40"/>
+        </w:rPr>
+        <w:lastRenderedPageBreak/>
         <w:t>Navigation</w:t>
       </w:r>
     </w:p>
@@ -929,7 +1091,6 @@
         <w:rPr>
           <w:noProof/>
         </w:rPr>
-        <w:lastRenderedPageBreak/>
         <w:drawing>
           <wp:inline distT="0" distB="0" distL="0" distR="0" wp14:anchorId="514FD33B" wp14:editId="1563564F">
             <wp:extent cx="4194110" cy="1050154"/>
@@ -1445,6 +1606,7 @@
         <w:rPr>
           <w:noProof/>
         </w:rPr>
+        <w:lastRenderedPageBreak/>
         <w:drawing>
           <wp:inline distT="0" distB="0" distL="0" distR="0" wp14:anchorId="4554AE80" wp14:editId="04527D67">
             <wp:extent cx="346194" cy="275253"/>
@@ -1541,6 +1703,155 @@
     <w:p>
       <w:pPr>
         <w:spacing w:after="0"/>
+      </w:pPr>
+    </w:p>
+    <w:p>
+      <w:pPr>
+        <w:spacing w:after="0"/>
+      </w:pPr>
+      <w:r>
+        <w:t>This Game Analysis System helps you record and replay badminton games or warm-up routines for coaching purposes. Here's how to use it:</w:t>
+      </w:r>
+    </w:p>
+    <w:p>
+      <w:pPr>
+        <w:spacing w:after="0"/>
+      </w:pPr>
+    </w:p>
+    <w:p>
+      <w:pPr>
+        <w:spacing w:after="0"/>
+      </w:pPr>
+      <w:r>
+        <w:t>Setting up a Game:</w:t>
+      </w:r>
+      <w:r>
+        <w:t xml:space="preserve"> </w:t>
+      </w:r>
+    </w:p>
+    <w:p>
+      <w:pPr>
+        <w:spacing w:after="0"/>
+      </w:pPr>
+      <w:r>
+        <w:t>Create a New Game: Start by creating a new game and giving it a unique name. This helps you organize your recordings.</w:t>
+      </w:r>
+    </w:p>
+    <w:p>
+      <w:pPr>
+        <w:spacing w:after="0"/>
+      </w:pPr>
+      <w:r>
+        <w:t>Recording Shots and Points:</w:t>
+      </w:r>
+    </w:p>
+    <w:p>
+      <w:pPr>
+        <w:spacing w:after="0"/>
+      </w:pPr>
+    </w:p>
+    <w:p>
+      <w:pPr>
+        <w:spacing w:after="0"/>
+      </w:pPr>
+      <w:r>
+        <w:t>The system works by recording the static positions of players and the shuttle at key moments. It's crucial to record actions and points in sequence for accurate analysis.</w:t>
+      </w:r>
+    </w:p>
+    <w:p>
+      <w:pPr>
+        <w:spacing w:after="0"/>
+      </w:pPr>
+    </w:p>
+    <w:p>
+      <w:pPr>
+        <w:spacing w:after="0"/>
+      </w:pPr>
+      <w:r>
+        <w:t>First Shot of Each Point (Serving Position): The very first shot of every point must show the players in their serving positions, with the shuttle positioned beside the player who is serving. This establishes the starting position for that point and accurately reflects the player positions corresponding to the displayed score.</w:t>
+      </w:r>
+    </w:p>
+    <w:p>
+      <w:pPr>
+        <w:spacing w:after="0"/>
+      </w:pPr>
+    </w:p>
+    <w:p>
+      <w:pPr>
+        <w:spacing w:after="0"/>
+      </w:pPr>
+      <w:r>
+        <w:t>Record Each Shot (Action): Every time the shuttle is struck or goes out of play, you need to record a "shot" (also referred to as an "action"). This captures the shuttle's trajectory and the players' positions.</w:t>
+      </w:r>
+    </w:p>
+    <w:p>
+      <w:pPr>
+        <w:spacing w:after="0"/>
+      </w:pPr>
+    </w:p>
+    <w:p>
+      <w:pPr>
+        <w:spacing w:after="0"/>
+      </w:pPr>
+      <w:r>
+        <w:t>Shuttle Out of Play (Point Awarded): If the shuttle goes out of play, it results in a point. You must manually update the score in the system. Crucially, before adding the point, carefully note where the shuttle landed as this will be the starting position for the next shot. Add a shot at this location.</w:t>
+      </w:r>
+    </w:p>
+    <w:p>
+      <w:pPr>
+        <w:spacing w:after="0"/>
+      </w:pPr>
+    </w:p>
+    <w:p>
+      <w:pPr>
+        <w:spacing w:after="0"/>
+      </w:pPr>
+      <w:r>
+        <w:t>Updating the Score: After each point, manually update the score in the system.</w:t>
+      </w:r>
+    </w:p>
+    <w:p>
+      <w:pPr>
+        <w:spacing w:after="0"/>
+      </w:pPr>
+    </w:p>
+    <w:p>
+      <w:pPr>
+        <w:spacing w:after="0"/>
+      </w:pPr>
+      <w:r>
+        <w:t>Returning to Serve: After a point is awarded, reposition the players to their respective serving positions. Then, record a new "shot" to capture this new serving formation.</w:t>
+      </w:r>
+    </w:p>
+    <w:p>
+      <w:pPr>
+        <w:spacing w:after="0"/>
+      </w:pPr>
+    </w:p>
+    <w:p>
+      <w:pPr>
+        <w:spacing w:after="0"/>
+      </w:pPr>
+      <w:r>
+        <w:t>Adding a Shot: For subsequent shots (after the initial serve), simply click "Add Shot" each time the shuttle is hit.</w:t>
+      </w:r>
+    </w:p>
+    <w:p>
+      <w:pPr>
+        <w:spacing w:after="0"/>
+      </w:pPr>
+    </w:p>
+    <w:p>
+      <w:pPr>
+        <w:spacing w:after="0"/>
+      </w:pPr>
+      <w:r>
+        <w:t>Missed Shuttle (Point Awarded): If a player misses the shuttle, resulting in a point for the opposing team, record the location where the shuttle landed as a shot, then add the point to the appropriate team's score.</w:t>
+      </w:r>
+    </w:p>
+    <w:p>
+      <w:pPr>
+        <w:spacing w:after="0"/>
         <w:rPr>
           <w:b/>
           <w:bCs/>
@@ -1592,68 +1903,13 @@
           <w:szCs w:val="36"/>
         </w:rPr>
       </w:pPr>
-    </w:p>
-    <w:p>
-      <w:pPr>
-        <w:spacing w:after="0"/>
+      <w:r>
         <w:rPr>
           <w:b/>
           <w:bCs/>
           <w:sz w:val="36"/>
           <w:szCs w:val="36"/>
         </w:rPr>
-      </w:pPr>
-    </w:p>
-    <w:p>
-      <w:pPr>
-        <w:spacing w:after="0"/>
-        <w:rPr>
-          <w:b/>
-          <w:bCs/>
-          <w:sz w:val="36"/>
-          <w:szCs w:val="36"/>
-        </w:rPr>
-      </w:pPr>
-    </w:p>
-    <w:p>
-      <w:pPr>
-        <w:spacing w:after="0"/>
-        <w:rPr>
-          <w:b/>
-          <w:bCs/>
-          <w:sz w:val="36"/>
-          <w:szCs w:val="36"/>
-        </w:rPr>
-      </w:pPr>
-    </w:p>
-    <w:p>
-      <w:pPr>
-        <w:spacing w:after="0"/>
-        <w:rPr>
-          <w:b/>
-          <w:bCs/>
-          <w:sz w:val="36"/>
-          <w:szCs w:val="36"/>
-        </w:rPr>
-      </w:pPr>
-    </w:p>
-    <w:p>
-      <w:pPr>
-        <w:spacing w:after="0"/>
-        <w:rPr>
-          <w:b/>
-          <w:bCs/>
-          <w:sz w:val="36"/>
-          <w:szCs w:val="36"/>
-        </w:rPr>
-      </w:pPr>
-      <w:r>
-        <w:rPr>
-          <w:b/>
-          <w:bCs/>
-          <w:sz w:val="36"/>
-          <w:szCs w:val="36"/>
-        </w:rPr>
         <w:lastRenderedPageBreak/>
         <w:t>How to create a New Game</w:t>
       </w:r>
@@ -1681,6 +1937,25 @@
       <w:r>
         <w:t>Enter name of new game</w:t>
       </w:r>
+    </w:p>
+    <w:p>
+      <w:pPr>
+        <w:spacing w:after="0"/>
+      </w:pPr>
+      <w:r>
+        <w:t>Start by creating a new game and giving it a unique name. This helps you organi</w:t>
+      </w:r>
+      <w:r>
+        <w:t>s</w:t>
+      </w:r>
+      <w:r>
+        <w:t>e your recordings.</w:t>
+      </w:r>
+    </w:p>
+    <w:p>
+      <w:pPr>
+        <w:spacing w:after="0"/>
+      </w:pPr>
     </w:p>
     <w:p>
       <w:pPr>
@@ -1766,7 +2041,7 @@
           </mc:Choice>
           <mc:Fallback>
             <w:pict>
-              <v:rect w14:anchorId="1633A022" id="Rectangle 7" o:spid="_x0000_s1026" style="position:absolute;margin-left:212.7pt;margin-top:109.4pt;width:136.65pt;height:81.2pt;z-index:251664384;visibility:visible;mso-wrap-style:square;mso-wrap-distance-left:9pt;mso-wrap-distance-top:0;mso-wrap-distance-right:9pt;mso-wrap-distance-bottom:0;mso-position-horizontal:absolute;mso-position-horizontal-relative:text;mso-position-vertical:absolute;mso-position-vertical-relative:text;v-text-anchor:middle" o:gfxdata="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" filled="f" strokecolor="red" strokeweight="1pt"/>
+              <v:rect w14:anchorId="5D50DEA5" id="Rectangle 7" o:spid="_x0000_s1026" style="position:absolute;margin-left:212.7pt;margin-top:109.4pt;width:136.65pt;height:81.2pt;z-index:251664384;visibility:visible;mso-wrap-style:square;mso-wrap-distance-left:9pt;mso-wrap-distance-top:0;mso-wrap-distance-right:9pt;mso-wrap-distance-bottom:0;mso-position-horizontal:absolute;mso-position-horizontal-relative:text;mso-position-vertical:absolute;mso-position-vertical-relative:text;v-text-anchor:middle" o:gfxdata="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" filled="f" strokecolor="red" strokeweight="1pt"/>
             </w:pict>
           </mc:Fallback>
         </mc:AlternateContent>
@@ -1840,7 +2115,7 @@
           </mc:Choice>
           <mc:Fallback>
             <w:pict>
-              <v:rect w14:anchorId="7C10FFCF" id="Rectangle 6" o:spid="_x0000_s1026" style="position:absolute;margin-left:9.55pt;margin-top:12.75pt;width:18.75pt;height:15.8pt;z-index:251663360;visibility:visible;mso-wrap-style:square;mso-wrap-distance-left:9pt;mso-wrap-distance-top:0;mso-wrap-distance-right:9pt;mso-wrap-distance-bottom:0;mso-position-horizontal:absolute;mso-position-horizontal-relative:text;mso-position-vertical:absolute;mso-position-vertical-relative:text;v-text-anchor:middle" o:gfxdata="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" filled="f" strokecolor="red" strokeweight="1pt"/>
+              <v:rect w14:anchorId="36BDB4A2" id="Rectangle 6" o:spid="_x0000_s1026" style="position:absolute;margin-left:9.55pt;margin-top:12.75pt;width:18.75pt;height:15.8pt;z-index:251663360;visibility:visible;mso-wrap-style:square;mso-wrap-distance-left:9pt;mso-wrap-distance-top:0;mso-wrap-distance-right:9pt;mso-wrap-distance-bottom:0;mso-position-horizontal:absolute;mso-position-horizontal-relative:text;mso-position-vertical:absolute;mso-position-vertical-relative:text;v-text-anchor:middle" o:gfxdata="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" filled="f" strokecolor="red" strokeweight="1pt"/>
             </w:pict>
           </mc:Fallback>
         </mc:AlternateContent>
@@ -1898,7 +2173,6 @@
       <w:r>
         <w:t xml:space="preserve">After you click </w:t>
       </w:r>
-      <w:proofErr w:type="gramStart"/>
       <w:r>
         <w:rPr>
           <w:b/>
@@ -1906,7 +2180,6 @@
         </w:rPr>
         <w:t>OK</w:t>
       </w:r>
-      <w:proofErr w:type="gramEnd"/>
       <w:r>
         <w:t xml:space="preserve"> the Navigation will change</w:t>
       </w:r>
@@ -1974,6 +2247,7 @@
         <w:spacing w:after="0"/>
       </w:pPr>
       <w:r>
+        <w:lastRenderedPageBreak/>
         <w:t>Click SAVE</w:t>
       </w:r>
     </w:p>
@@ -1982,7 +2256,6 @@
         <w:spacing w:after="0"/>
       </w:pPr>
       <w:r>
-        <w:lastRenderedPageBreak/>
         <w:t>This will automatically take you back to the first set of Navigation – where you have to select the Game you’ve created.</w:t>
       </w:r>
     </w:p>
@@ -2583,7 +2856,7 @@
           </mc:Choice>
           <mc:Fallback>
             <w:pict>
-              <v:rect w14:anchorId="10C131D8" id="Rectangle 9" o:spid="_x0000_s1026" style="position:absolute;margin-left:16.9pt;margin-top:14.65pt;width:18.75pt;height:15.05pt;z-index:251666432;visibility:visible;mso-wrap-style:square;mso-wrap-distance-left:9pt;mso-wrap-distance-top:0;mso-wrap-distance-right:9pt;mso-wrap-distance-bottom:0;mso-position-horizontal:absolute;mso-position-horizontal-relative:text;mso-position-vertical:absolute;mso-position-vertical-relative:text;v-text-anchor:middle" o:gfxdata="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" filled="f" strokecolor="red" strokeweight="1pt"/>
+              <v:rect w14:anchorId="513D9D49" id="Rectangle 9" o:spid="_x0000_s1026" style="position:absolute;margin-left:16.9pt;margin-top:14.65pt;width:18.75pt;height:15.05pt;z-index:251666432;visibility:visible;mso-wrap-style:square;mso-wrap-distance-left:9pt;mso-wrap-distance-top:0;mso-wrap-distance-right:9pt;mso-wrap-distance-bottom:0;mso-position-horizontal:absolute;mso-position-horizontal-relative:text;mso-position-vertical:absolute;mso-position-vertical-relative:text;v-text-anchor:middle" o:gfxdata="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" filled="f" strokecolor="red" strokeweight="1pt"/>
             </w:pict>
           </mc:Fallback>
         </mc:AlternateContent>
@@ -2657,7 +2930,7 @@
           </mc:Choice>
           <mc:Fallback>
             <w:pict>
-              <v:rect w14:anchorId="5114EB61" id="Rectangle 8" o:spid="_x0000_s1026" style="position:absolute;margin-left:377.65pt;margin-top:11.7pt;width:52.15pt;height:55.85pt;z-index:251665408;visibility:visible;mso-wrap-style:square;mso-wrap-distance-left:9pt;mso-wrap-distance-top:0;mso-wrap-distance-right:9pt;mso-wrap-distance-bottom:0;mso-position-horizontal:absolute;mso-position-horizontal-relative:text;mso-position-vertical:absolute;mso-position-vertical-relative:text;v-text-anchor:middle" o:gfxdata="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" filled="f" strokecolor="red" strokeweight="1pt"/>
+              <v:rect w14:anchorId="581A5A2E" id="Rectangle 8" o:spid="_x0000_s1026" style="position:absolute;margin-left:377.65pt;margin-top:11.7pt;width:52.15pt;height:55.85pt;z-index:251665408;visibility:visible;mso-wrap-style:square;mso-wrap-distance-left:9pt;mso-wrap-distance-top:0;mso-wrap-distance-right:9pt;mso-wrap-distance-bottom:0;mso-position-horizontal:absolute;mso-position-horizontal-relative:text;mso-position-vertical:absolute;mso-position-vertical-relative:text;v-text-anchor:middle" o:gfxdata="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" filled="f" strokecolor="red" strokeweight="1pt"/>
             </w:pict>
           </mc:Fallback>
         </mc:AlternateContent>
@@ -2752,6 +3025,107 @@
     <w:p>
       <w:pPr>
         <w:spacing w:after="0"/>
+        <w:rPr>
+          <w:b/>
+          <w:bCs/>
+        </w:rPr>
+      </w:pPr>
+      <w:r>
+        <w:rPr>
+          <w:b/>
+          <w:bCs/>
+        </w:rPr>
+        <w:t>Key Points to Remember:</w:t>
+      </w:r>
+    </w:p>
+    <w:p>
+      <w:pPr>
+        <w:pStyle w:val="ListParagraph"/>
+        <w:numPr>
+          <w:ilvl w:val="0"/>
+          <w:numId w:val="4"/>
+        </w:numPr>
+        <w:spacing w:after="0"/>
+      </w:pPr>
+      <w:r>
+        <w:t>Record every shot and point in the order they occur.</w:t>
+      </w:r>
+    </w:p>
+    <w:p>
+      <w:pPr>
+        <w:pStyle w:val="ListParagraph"/>
+        <w:numPr>
+          <w:ilvl w:val="0"/>
+          <w:numId w:val="4"/>
+        </w:numPr>
+        <w:spacing w:after="0"/>
+      </w:pPr>
+      <w:r>
+        <w:t>Manually update the score after each point.</w:t>
+      </w:r>
+    </w:p>
+    <w:p>
+      <w:pPr>
+        <w:pStyle w:val="ListParagraph"/>
+        <w:numPr>
+          <w:ilvl w:val="0"/>
+          <w:numId w:val="4"/>
+        </w:numPr>
+        <w:spacing w:after="0"/>
+      </w:pPr>
+      <w:r>
+        <w:t>Always record a shot before adding a point, noting the shuttle's landing position.</w:t>
+      </w:r>
+    </w:p>
+    <w:p>
+      <w:pPr>
+        <w:pStyle w:val="ListParagraph"/>
+        <w:numPr>
+          <w:ilvl w:val="0"/>
+          <w:numId w:val="4"/>
+        </w:numPr>
+        <w:spacing w:after="0"/>
+      </w:pPr>
+      <w:r>
+        <w:t>Reposition players to serve before recording the next shot after a point.</w:t>
+      </w:r>
+    </w:p>
+    <w:p>
+      <w:pPr>
+        <w:pStyle w:val="ListParagraph"/>
+        <w:numPr>
+          <w:ilvl w:val="0"/>
+          <w:numId w:val="4"/>
+        </w:numPr>
+        <w:spacing w:after="0"/>
+      </w:pPr>
+      <w:r>
+        <w:t>The first shot of every point must show the serving positions with the shuttle beside the server. This is the position of the players when the score is as it is shown.</w:t>
+      </w:r>
+    </w:p>
+    <w:p>
+      <w:pPr>
+        <w:pStyle w:val="ListParagraph"/>
+        <w:numPr>
+          <w:ilvl w:val="0"/>
+          <w:numId w:val="4"/>
+        </w:numPr>
+        <w:spacing w:after="0"/>
+      </w:pPr>
+      <w:r>
+        <w:lastRenderedPageBreak/>
+        <w:t xml:space="preserve">By following these steps, you'll create a detailed record of the game or routine, allowing you to replay and </w:t>
+      </w:r>
+      <w:r>
+        <w:t>analyse</w:t>
+      </w:r>
+      <w:r>
+        <w:t xml:space="preserve"> specific shots, player movements, and scoring patterns for effective coaching.</w:t>
+      </w:r>
+    </w:p>
+    <w:p>
+      <w:pPr>
+        <w:spacing w:after="0"/>
       </w:pPr>
     </w:p>
     <w:sectPr>
@@ -2767,6 +3141,155 @@
 <file path=word/numbering.xml><?xml version="1.0" encoding="utf-8"?>
 <w:numbering xmlns:wpc="http://schemas.microsoft.com/office/word/2010/wordprocessingCanvas" xmlns:cx="http://schemas.microsoft.com/office/drawing/2014/chartex" xmlns:cx1="http://schemas.microsoft.com/office/drawing/2015/9/8/chartex" xmlns:cx2="http://schemas.microsoft.com/office/drawing/2015/10/21/chartex" xmlns:cx3="http://schemas.microsoft.com/office/drawing/2016/5/9/chartex" xmlns:cx4="http://schemas.microsoft.com/office/drawing/2016/5/10/chartex" xmlns:cx5="http://schemas.microsoft.com/office/drawing/2016/5/11/chartex" xmlns:cx6="http://schemas.microsoft.com/office/drawing/2016/5/12/chartex" xmlns:cx7="http://schemas.microsoft.com/office/drawing/2016/5/13/chartex" xmlns:cx8="http://schemas.microsoft.com/office/drawing/2016/5/14/chartex" xmlns:mc="http://schemas.openxmlformats.org/markup-compatibility/2006" xmlns:aink="http://schemas.microsoft.com/office/drawing/2016/ink" xmlns:am3d="http://schemas.microsoft.com/office/drawing/2017/model3d" xmlns:o="urn:schemas-microsoft-com:office:office" xmlns:oel="http://schemas.microsoft.com/office/2019/extlst" xmlns:r="http://schemas.openxmlformats.org/officeDocument/2006/relationships" xmlns:m="http://schemas.openxmlformats.org/officeDocument/2006/math" xmlns:v="urn:schemas-microsoft-com:vml" xmlns:wp14="http://schemas.microsoft.com/office/word/2010/wordprocessingDrawing" xmlns:wp="http://schemas.openxmlformats.org/drawingml/2006/wordprocessingDrawing" xmlns:w10="urn:schemas-microsoft-com:office:word" xmlns:w="http://schemas.openxmlformats.org/wordprocessingml/2006/main" xmlns:w14="http://schemas.microsoft.com/office/word/2010/wordml" xmlns:w15="http://schemas.microsoft.com/office/word/2012/wordml" xmlns:w16cex="http://schemas.microsoft.com/office/word/2018/wordml/cex" xmlns:w16cid="http://schemas.microsoft.com/office/word/2016/wordml/cid" xmlns:w16="http://schemas.microsoft.com/office/word/2018/wordml" xmlns:w16du="http://schemas.microsoft.com/office/word/2023/wordml/word16du" xmlns:w16sdtdh="http://schemas.microsoft.com/office/word/2020/wordml/sdtdatahash" xmlns:w16sdtfl="http://schemas.microsoft.com/office/word/2024/wordml/sdtformatlock" xmlns:w16se="http://schemas.microsoft.com/office/word/2015/wordml/symex" xmlns:wpg="http://schemas.microsoft.com/office/word/2010/wordprocessingGroup" xmlns:wpi="http://schemas.microsoft.com/office/word/2010/wordprocessingInk" xmlns:wne="http://schemas.microsoft.com/office/word/2006/wordml" xmlns:wps="http://schemas.microsoft.com/office/word/2010/wordprocessingShape" mc:Ignorable="w14 w15 w16se w16cid w16 w16cex w16sdtdh w16sdtfl w16du wp14">
   <w:abstractNum w:abstractNumId="0" w15:restartNumberingAfterBreak="0">
+    <w:nsid w:val="3D441B46"/>
+    <w:multiLevelType w:val="multilevel"/>
+    <w:tmpl w:val="08200958"/>
+    <w:lvl w:ilvl="0">
+      <w:start w:val="1"/>
+      <w:numFmt w:val="bullet"/>
+      <w:lvlText w:val=""/>
+      <w:lvlJc w:val="left"/>
+      <w:pPr>
+        <w:tabs>
+          <w:tab w:val="num" w:pos="720"/>
+        </w:tabs>
+        <w:ind w:left="720" w:hanging="360"/>
+      </w:pPr>
+      <w:rPr>
+        <w:rFonts w:ascii="Symbol" w:hAnsi="Symbol" w:hint="default"/>
+        <w:sz w:val="20"/>
+      </w:rPr>
+    </w:lvl>
+    <w:lvl w:ilvl="1" w:tentative="1">
+      <w:start w:val="1"/>
+      <w:numFmt w:val="bullet"/>
+      <w:lvlText w:val="o"/>
+      <w:lvlJc w:val="left"/>
+      <w:pPr>
+        <w:tabs>
+          <w:tab w:val="num" w:pos="1440"/>
+        </w:tabs>
+        <w:ind w:left="1440" w:hanging="360"/>
+      </w:pPr>
+      <w:rPr>
+        <w:rFonts w:ascii="Courier New" w:hAnsi="Courier New" w:hint="default"/>
+        <w:sz w:val="20"/>
+      </w:rPr>
+    </w:lvl>
+    <w:lvl w:ilvl="2" w:tentative="1">
+      <w:start w:val="1"/>
+      <w:numFmt w:val="bullet"/>
+      <w:lvlText w:val=""/>
+      <w:lvlJc w:val="left"/>
+      <w:pPr>
+        <w:tabs>
+          <w:tab w:val="num" w:pos="2160"/>
+        </w:tabs>
+        <w:ind w:left="2160" w:hanging="360"/>
+      </w:pPr>
+      <w:rPr>
+        <w:rFonts w:ascii="Wingdings" w:hAnsi="Wingdings" w:hint="default"/>
+        <w:sz w:val="20"/>
+      </w:rPr>
+    </w:lvl>
+    <w:lvl w:ilvl="3" w:tentative="1">
+      <w:start w:val="1"/>
+      <w:numFmt w:val="bullet"/>
+      <w:lvlText w:val=""/>
+      <w:lvlJc w:val="left"/>
+      <w:pPr>
+        <w:tabs>
+          <w:tab w:val="num" w:pos="2880"/>
+        </w:tabs>
+        <w:ind w:left="2880" w:hanging="360"/>
+      </w:pPr>
+      <w:rPr>
+        <w:rFonts w:ascii="Wingdings" w:hAnsi="Wingdings" w:hint="default"/>
+        <w:sz w:val="20"/>
+      </w:rPr>
+    </w:lvl>
+    <w:lvl w:ilvl="4" w:tentative="1">
+      <w:start w:val="1"/>
+      <w:numFmt w:val="bullet"/>
+      <w:lvlText w:val=""/>
+      <w:lvlJc w:val="left"/>
+      <w:pPr>
+        <w:tabs>
+          <w:tab w:val="num" w:pos="3600"/>
+        </w:tabs>
+        <w:ind w:left="3600" w:hanging="360"/>
+      </w:pPr>
+      <w:rPr>
+        <w:rFonts w:ascii="Wingdings" w:hAnsi="Wingdings" w:hint="default"/>
+        <w:sz w:val="20"/>
+      </w:rPr>
+    </w:lvl>
+    <w:lvl w:ilvl="5" w:tentative="1">
+      <w:start w:val="1"/>
+      <w:numFmt w:val="bullet"/>
+      <w:lvlText w:val=""/>
+      <w:lvlJc w:val="left"/>
+      <w:pPr>
+        <w:tabs>
+          <w:tab w:val="num" w:pos="4320"/>
+        </w:tabs>
+        <w:ind w:left="4320" w:hanging="360"/>
+      </w:pPr>
+      <w:rPr>
+        <w:rFonts w:ascii="Wingdings" w:hAnsi="Wingdings" w:hint="default"/>
+        <w:sz w:val="20"/>
+      </w:rPr>
+    </w:lvl>
+    <w:lvl w:ilvl="6" w:tentative="1">
+      <w:start w:val="1"/>
+      <w:numFmt w:val="bullet"/>
+      <w:lvlText w:val=""/>
+      <w:lvlJc w:val="left"/>
+      <w:pPr>
+        <w:tabs>
+          <w:tab w:val="num" w:pos="5040"/>
+        </w:tabs>
+        <w:ind w:left="5040" w:hanging="360"/>
+      </w:pPr>
+      <w:rPr>
+        <w:rFonts w:ascii="Wingdings" w:hAnsi="Wingdings" w:hint="default"/>
+        <w:sz w:val="20"/>
+      </w:rPr>
+    </w:lvl>
+    <w:lvl w:ilvl="7" w:tentative="1">
+      <w:start w:val="1"/>
+      <w:numFmt w:val="bullet"/>
+      <w:lvlText w:val=""/>
+      <w:lvlJc w:val="left"/>
+      <w:pPr>
+        <w:tabs>
+          <w:tab w:val="num" w:pos="5760"/>
+        </w:tabs>
+        <w:ind w:left="5760" w:hanging="360"/>
+      </w:pPr>
+      <w:rPr>
+        <w:rFonts w:ascii="Wingdings" w:hAnsi="Wingdings" w:hint="default"/>
+        <w:sz w:val="20"/>
+      </w:rPr>
+    </w:lvl>
+    <w:lvl w:ilvl="8" w:tentative="1">
+      <w:start w:val="1"/>
+      <w:numFmt w:val="bullet"/>
+      <w:lvlText w:val=""/>
+      <w:lvlJc w:val="left"/>
+      <w:pPr>
+        <w:tabs>
+          <w:tab w:val="num" w:pos="6480"/>
+        </w:tabs>
+        <w:ind w:left="6480" w:hanging="360"/>
+      </w:pPr>
+      <w:rPr>
+        <w:rFonts w:ascii="Wingdings" w:hAnsi="Wingdings" w:hint="default"/>
+        <w:sz w:val="20"/>
+      </w:rPr>
+    </w:lvl>
+  </w:abstractNum>
+  <w:abstractNum w:abstractNumId="1" w15:restartNumberingAfterBreak="0">
     <w:nsid w:val="53120FD1"/>
     <w:multiLevelType w:val="hybridMultilevel"/>
     <w:tmpl w:val="DE5ADE66"/>
@@ -2852,7 +3375,7 @@
       </w:pPr>
     </w:lvl>
   </w:abstractNum>
-  <w:abstractNum w:abstractNumId="1" w15:restartNumberingAfterBreak="0">
+  <w:abstractNum w:abstractNumId="2" w15:restartNumberingAfterBreak="0">
     <w:nsid w:val="546F75E4"/>
     <w:multiLevelType w:val="hybridMultilevel"/>
     <w:tmpl w:val="003657DA"/>
@@ -2938,11 +3461,130 @@
       </w:pPr>
     </w:lvl>
   </w:abstractNum>
+  <w:abstractNum w:abstractNumId="3" w15:restartNumberingAfterBreak="0">
+    <w:nsid w:val="748C7FEA"/>
+    <w:multiLevelType w:val="hybridMultilevel"/>
+    <w:tmpl w:val="031461D6"/>
+    <w:lvl w:ilvl="0" w:tplc="08090001">
+      <w:start w:val="1"/>
+      <w:numFmt w:val="bullet"/>
+      <w:lvlText w:val=""/>
+      <w:lvlJc w:val="left"/>
+      <w:pPr>
+        <w:ind w:left="720" w:hanging="360"/>
+      </w:pPr>
+      <w:rPr>
+        <w:rFonts w:ascii="Symbol" w:hAnsi="Symbol" w:hint="default"/>
+      </w:rPr>
+    </w:lvl>
+    <w:lvl w:ilvl="1" w:tplc="08090003" w:tentative="1">
+      <w:start w:val="1"/>
+      <w:numFmt w:val="bullet"/>
+      <w:lvlText w:val="o"/>
+      <w:lvlJc w:val="left"/>
+      <w:pPr>
+        <w:ind w:left="1440" w:hanging="360"/>
+      </w:pPr>
+      <w:rPr>
+        <w:rFonts w:ascii="Courier New" w:hAnsi="Courier New" w:cs="Courier New" w:hint="default"/>
+      </w:rPr>
+    </w:lvl>
+    <w:lvl w:ilvl="2" w:tplc="08090005" w:tentative="1">
+      <w:start w:val="1"/>
+      <w:numFmt w:val="bullet"/>
+      <w:lvlText w:val=""/>
+      <w:lvlJc w:val="left"/>
+      <w:pPr>
+        <w:ind w:left="2160" w:hanging="360"/>
+      </w:pPr>
+      <w:rPr>
+        <w:rFonts w:ascii="Wingdings" w:hAnsi="Wingdings" w:hint="default"/>
+      </w:rPr>
+    </w:lvl>
+    <w:lvl w:ilvl="3" w:tplc="08090001" w:tentative="1">
+      <w:start w:val="1"/>
+      <w:numFmt w:val="bullet"/>
+      <w:lvlText w:val=""/>
+      <w:lvlJc w:val="left"/>
+      <w:pPr>
+        <w:ind w:left="2880" w:hanging="360"/>
+      </w:pPr>
+      <w:rPr>
+        <w:rFonts w:ascii="Symbol" w:hAnsi="Symbol" w:hint="default"/>
+      </w:rPr>
+    </w:lvl>
+    <w:lvl w:ilvl="4" w:tplc="08090003" w:tentative="1">
+      <w:start w:val="1"/>
+      <w:numFmt w:val="bullet"/>
+      <w:lvlText w:val="o"/>
+      <w:lvlJc w:val="left"/>
+      <w:pPr>
+        <w:ind w:left="3600" w:hanging="360"/>
+      </w:pPr>
+      <w:rPr>
+        <w:rFonts w:ascii="Courier New" w:hAnsi="Courier New" w:cs="Courier New" w:hint="default"/>
+      </w:rPr>
+    </w:lvl>
+    <w:lvl w:ilvl="5" w:tplc="08090005" w:tentative="1">
+      <w:start w:val="1"/>
+      <w:numFmt w:val="bullet"/>
+      <w:lvlText w:val=""/>
+      <w:lvlJc w:val="left"/>
+      <w:pPr>
+        <w:ind w:left="4320" w:hanging="360"/>
+      </w:pPr>
+      <w:rPr>
+        <w:rFonts w:ascii="Wingdings" w:hAnsi="Wingdings" w:hint="default"/>
+      </w:rPr>
+    </w:lvl>
+    <w:lvl w:ilvl="6" w:tplc="08090001" w:tentative="1">
+      <w:start w:val="1"/>
+      <w:numFmt w:val="bullet"/>
+      <w:lvlText w:val=""/>
+      <w:lvlJc w:val="left"/>
+      <w:pPr>
+        <w:ind w:left="5040" w:hanging="360"/>
+      </w:pPr>
+      <w:rPr>
+        <w:rFonts w:ascii="Symbol" w:hAnsi="Symbol" w:hint="default"/>
+      </w:rPr>
+    </w:lvl>
+    <w:lvl w:ilvl="7" w:tplc="08090003" w:tentative="1">
+      <w:start w:val="1"/>
+      <w:numFmt w:val="bullet"/>
+      <w:lvlText w:val="o"/>
+      <w:lvlJc w:val="left"/>
+      <w:pPr>
+        <w:ind w:left="5760" w:hanging="360"/>
+      </w:pPr>
+      <w:rPr>
+        <w:rFonts w:ascii="Courier New" w:hAnsi="Courier New" w:cs="Courier New" w:hint="default"/>
+      </w:rPr>
+    </w:lvl>
+    <w:lvl w:ilvl="8" w:tplc="08090005" w:tentative="1">
+      <w:start w:val="1"/>
+      <w:numFmt w:val="bullet"/>
+      <w:lvlText w:val=""/>
+      <w:lvlJc w:val="left"/>
+      <w:pPr>
+        <w:ind w:left="6480" w:hanging="360"/>
+      </w:pPr>
+      <w:rPr>
+        <w:rFonts w:ascii="Wingdings" w:hAnsi="Wingdings" w:hint="default"/>
+      </w:rPr>
+    </w:lvl>
+  </w:abstractNum>
   <w:num w:numId="1" w16cid:durableId="1126847301">
+    <w:abstractNumId w:val="1"/>
+  </w:num>
+  <w:num w:numId="2" w16cid:durableId="261961556">
+    <w:abstractNumId w:val="2"/>
+  </w:num>
+  <w:num w:numId="3" w16cid:durableId="1463232063">
     <w:abstractNumId w:val="0"/>
   </w:num>
-  <w:num w:numId="2" w16cid:durableId="261961556">
-    <w:abstractNumId w:val="1"/>
+  <w:num w:numId="4" w16cid:durableId="289434056">
+    <w:abstractNumId w:val="3"/>
   </w:num>
 </w:numbering>
 </file>

</xml_diff>